<commit_message>
works in latex to
</commit_message>
<xml_diff>
--- a/papers/mfbook/Modelflow todo list.docx
+++ b/papers/mfbook/Modelflow todo list.docx
@@ -4,7 +4,7 @@
   <w:body>
     <w:p>
       <w:pPr>
-        <w:pStyle w:val="Title"/>
+        <w:pStyle w:val="Titel"/>
       </w:pPr>
       <w:r>
         <w:t xml:space="preserve">Modelflow todo list </w:t>
@@ -12,12 +12,12 @@
     </w:p>
     <w:p>
       <w:pPr>
-        <w:pStyle w:val="Heading1"/>
+        <w:pStyle w:val="Overskrift1"/>
       </w:pPr>
     </w:p>
     <w:tbl>
       <w:tblPr>
-        <w:tblStyle w:val="TableGrid"/>
+        <w:tblStyle w:val="Tabel-Gitter"/>
         <w:tblW w:w="0" w:type="auto"/>
         <w:tblLook w:val="04A0" w:firstRow="1" w:lastRow="0" w:firstColumn="1" w:lastColumn="0" w:noHBand="0" w:noVBand="1"/>
       </w:tblPr>
@@ -790,14 +790,12 @@
                 <w:lang w:val="en-US"/>
               </w:rPr>
             </w:pPr>
-            <w:proofErr w:type="spellStart"/>
             <w:r>
               <w:rPr>
                 <w:lang w:val="en-US"/>
               </w:rPr>
               <w:t>ib</w:t>
             </w:r>
-            <w:proofErr w:type="spellEnd"/>
           </w:p>
         </w:tc>
         <w:tc>
@@ -905,14 +903,12 @@
                 <w:lang w:val="en-US"/>
               </w:rPr>
             </w:pPr>
-            <w:proofErr w:type="spellStart"/>
             <w:r>
               <w:rPr>
                 <w:lang w:val="en-US"/>
               </w:rPr>
               <w:t>ib</w:t>
             </w:r>
-            <w:proofErr w:type="spellEnd"/>
           </w:p>
         </w:tc>
         <w:tc>
@@ -1386,7 +1382,13 @@
           <w:tcPr>
             <w:tcW w:w="421" w:type="dxa"/>
           </w:tcPr>
-          <w:p/>
+          <w:p>
+            <w:pPr>
+              <w:rPr>
+                <w:lang w:val="en-US"/>
+              </w:rPr>
+            </w:pPr>
+          </w:p>
         </w:tc>
         <w:tc>
           <w:tcPr>
@@ -1517,20 +1519,32 @@
               <w:t xml:space="preserve"> so they can be grabbed from there when users </w:t>
             </w:r>
             <w:proofErr w:type="spellStart"/>
+            <w:r>
+              <w:rPr>
+                <w:lang w:val="en-US"/>
+              </w:rPr>
+              <w:t>cant</w:t>
+            </w:r>
+            <w:proofErr w:type="spellEnd"/>
+            <w:r>
+              <w:rPr>
+                <w:lang w:val="en-US"/>
+              </w:rPr>
+              <w:t xml:space="preserve"> </w:t>
+            </w:r>
             <w:proofErr w:type="gramStart"/>
             <w:r>
               <w:rPr>
                 <w:lang w:val="en-US"/>
               </w:rPr>
-              <w:t>cant</w:t>
-            </w:r>
-            <w:proofErr w:type="spellEnd"/>
+              <w:t>find</w:t>
+            </w:r>
             <w:proofErr w:type="gramEnd"/>
             <w:r>
               <w:rPr>
                 <w:lang w:val="en-US"/>
               </w:rPr>
-              <w:t xml:space="preserve"> find them.</w:t>
+              <w:t xml:space="preserve"> them.</w:t>
             </w:r>
           </w:p>
         </w:tc>
@@ -2087,6 +2101,34 @@
         </w:rPr>
         <w:t>Can we get Acknowledgments to appear on separate page after * or before (forward)</w:t>
       </w:r>
+      <w:r>
+        <w:rPr>
+          <w:lang w:val="en-US"/>
+        </w:rPr>
+        <w:t xml:space="preserve"> </w:t>
+      </w:r>
+      <w:r>
+        <w:rPr>
+          <w:highlight w:val="green"/>
+          <w:lang w:val="en-US"/>
+        </w:rPr>
+        <w:t xml:space="preserve">– fixed in pdf not in </w:t>
+      </w:r>
+      <w:proofErr w:type="gramStart"/>
+      <w:r>
+        <w:rPr>
+          <w:highlight w:val="green"/>
+          <w:lang w:val="en-US"/>
+        </w:rPr>
+        <w:t>web</w:t>
+      </w:r>
+      <w:proofErr w:type="gramEnd"/>
+      <w:r>
+        <w:rPr>
+          <w:lang w:val="en-US"/>
+        </w:rPr>
+        <w:t xml:space="preserve"> </w:t>
+      </w:r>
     </w:p>
     <w:p>
       <w:pPr>
@@ -2168,6 +2210,7 @@
         <w:rPr>
           <w:b/>
           <w:bCs/>
+          <w:color w:val="FF0000"/>
           <w:lang w:val="en-US"/>
         </w:rPr>
       </w:pPr>
@@ -2200,126 +2243,44 @@
         </w:rPr>
         <w:t>) because in the printed pdf version the URLs are not visible.</w:t>
       </w:r>
-    </w:p>
-    <w:p>
-      <w:pPr>
+      <w:r>
         <w:rPr>
           <w:b/>
           <w:bCs/>
           <w:lang w:val="en-US"/>
         </w:rPr>
-      </w:pPr>
+        <w:t xml:space="preserve"> </w:t>
+      </w:r>
       <w:r>
         <w:rPr>
           <w:b/>
           <w:bCs/>
           <w:lang w:val="en-US"/>
         </w:rPr>
-        <w:t>Format of citations.  Burns (2012). Burns [2012]</w:t>
-      </w:r>
-    </w:p>
-    <w:p>
-      <w:pPr>
-        <w:rPr>
-          <w:lang w:val="en-US"/>
-        </w:rPr>
-      </w:pPr>
-      <w:proofErr w:type="spellStart"/>
+        <w:br/>
+      </w:r>
       <w:r>
         <w:rPr>
           <w:b/>
           <w:bCs/>
-          <w:lang w:val="en-US"/>
-        </w:rPr>
-        <w:t>Updatecommand.ipynb</w:t>
-      </w:r>
-      <w:proofErr w:type="spellEnd"/>
+          <w:color w:val="FF0000"/>
+          <w:highlight w:val="green"/>
+          <w:lang w:val="en-US"/>
+        </w:rPr>
+        <w:t xml:space="preserve">use [link](link) to make it visible and </w:t>
+      </w:r>
+      <w:proofErr w:type="gramStart"/>
       <w:r>
         <w:rPr>
           <w:b/>
           <w:bCs/>
-          <w:lang w:val="en-US"/>
-        </w:rPr>
-        <w:t xml:space="preserve">   </w:t>
-      </w:r>
-      <w:proofErr w:type="gramStart"/>
-      <w:r>
-        <w:rPr>
-          <w:lang w:val="en-US"/>
-        </w:rPr>
-        <w:t>The</w:t>
+          <w:color w:val="FF0000"/>
+          <w:highlight w:val="green"/>
+          <w:lang w:val="en-US"/>
+        </w:rPr>
+        <w:t>clickable</w:t>
       </w:r>
       <w:proofErr w:type="gramEnd"/>
-      <w:r>
-        <w:rPr>
-          <w:lang w:val="en-US"/>
-        </w:rPr>
-        <w:t xml:space="preserve"> header </w:t>
-      </w:r>
-      <w:proofErr w:type="spellStart"/>
-      <w:r>
-        <w:rPr>
-          <w:lang w:val="en-US"/>
-        </w:rPr>
-        <w:t>nums</w:t>
-      </w:r>
-      <w:proofErr w:type="spellEnd"/>
-      <w:r>
-        <w:rPr>
-          <w:lang w:val="en-US"/>
-        </w:rPr>
-        <w:t xml:space="preserve"> are </w:t>
-      </w:r>
-      <w:r>
-        <w:rPr>
-          <w:lang w:val="en-US"/>
-        </w:rPr>
-        <w:t>n</w:t>
-      </w:r>
-      <w:r>
-        <w:rPr>
-          <w:lang w:val="en-US"/>
-        </w:rPr>
-        <w:t>ot showing in pdf</w:t>
-      </w:r>
-      <w:r>
-        <w:rPr>
-          <w:lang w:val="en-US"/>
-        </w:rPr>
-        <w:t xml:space="preserve"> for this notebook only</w:t>
-      </w:r>
-      <w:r>
-        <w:rPr>
-          <w:lang w:val="en-US"/>
-        </w:rPr>
-        <w:t>.</w:t>
-      </w:r>
-    </w:p>
-    <w:p>
-      <w:pPr>
-        <w:rPr>
-          <w:lang w:val="en-US"/>
-        </w:rPr>
-      </w:pPr>
-      <w:r>
-        <w:rPr>
-          <w:lang w:val="en-US"/>
-        </w:rPr>
-        <w:t>Modelflow-and-Pandas table rendering is much uglier in pdf than in the notebook</w:t>
-      </w:r>
-      <w:r>
-        <w:rPr>
-          <w:lang w:val="en-US"/>
-        </w:rPr>
-        <w:t>.</w:t>
-      </w:r>
-    </w:p>
-    <w:p>
-      <w:pPr>
-        <w:rPr>
-          <w:lang w:val="en-US"/>
-        </w:rPr>
-      </w:pPr>
     </w:p>
     <w:p>
       <w:pPr>
@@ -2331,80 +2292,19 @@
       </w:pPr>
       <w:r>
         <w:rPr>
-          <w:highlight w:val="cyan"/>
-          <w:lang w:val="en-US"/>
-        </w:rPr>
-        <w:t xml:space="preserve">In </w:t>
-      </w:r>
-      <w:proofErr w:type="spellStart"/>
-      <w:r>
-        <w:rPr>
-          <w:highlight w:val="cyan"/>
-          <w:lang w:val="en-US"/>
-        </w:rPr>
-        <w:t>updatecommand</w:t>
-      </w:r>
-      <w:proofErr w:type="spellEnd"/>
-      <w:r>
-        <w:rPr>
-          <w:highlight w:val="cyan"/>
-          <w:lang w:val="en-US"/>
-        </w:rPr>
-        <w:t xml:space="preserve"> the graph illustrating keep growth are showing the </w:t>
-      </w:r>
-      <w:proofErr w:type="spellStart"/>
-      <w:r>
-        <w:rPr>
-          <w:highlight w:val="cyan"/>
-          <w:lang w:val="en-US"/>
-        </w:rPr>
-        <w:t>horiz</w:t>
-      </w:r>
-      <w:proofErr w:type="spellEnd"/>
-      <w:r>
-        <w:rPr>
-          <w:highlight w:val="cyan"/>
-          <w:lang w:val="en-US"/>
-        </w:rPr>
-        <w:t xml:space="preserve"> axis with half year </w:t>
-      </w:r>
-      <w:r>
-        <w:rPr>
-          <w:highlight w:val="cyan"/>
-          <w:lang w:val="en-US"/>
-        </w:rPr>
-        <w:t>p</w:t>
-      </w:r>
-      <w:r>
-        <w:rPr>
-          <w:highlight w:val="cyan"/>
-          <w:lang w:val="en-US"/>
-        </w:rPr>
-        <w:t xml:space="preserve">eriods indicated 2002.5 etc.  How can we </w:t>
-      </w:r>
-      <w:proofErr w:type="spellStart"/>
-      <w:r>
-        <w:rPr>
-          <w:highlight w:val="cyan"/>
-          <w:lang w:val="en-US"/>
-        </w:rPr>
-        <w:t>supress</w:t>
-      </w:r>
-      <w:proofErr w:type="spellEnd"/>
-      <w:r>
-        <w:rPr>
-          <w:lang w:val="en-US"/>
-        </w:rPr>
-        <w:t xml:space="preserve"> that.</w:t>
-      </w:r>
-      <w:r>
-        <w:rPr>
           <w:b/>
           <w:bCs/>
           <w:lang w:val="en-US"/>
         </w:rPr>
-        <w:t xml:space="preserve"> Fixed plot(</w:t>
-      </w:r>
+        <w:t>Format of citations.  Burns (2012). Burns [2012]</w:t>
+      </w:r>
+    </w:p>
+    <w:p>
+      <w:pPr>
+        <w:rPr>
+          <w:lang w:val="en-US"/>
+        </w:rPr>
+      </w:pPr>
       <w:proofErr w:type="spellStart"/>
       <w:r>
         <w:rPr>
@@ -2412,7 +2312,7 @@
           <w:bCs/>
           <w:lang w:val="en-US"/>
         </w:rPr>
-        <w:t>xticks</w:t>
+        <w:t>Updatecommand.ipynb</w:t>
       </w:r>
       <w:proofErr w:type="spellEnd"/>
       <w:r>
@@ -2421,6 +2321,194 @@
           <w:bCs/>
           <w:lang w:val="en-US"/>
         </w:rPr>
+        <w:t xml:space="preserve">   </w:t>
+      </w:r>
+      <w:proofErr w:type="gramStart"/>
+      <w:r>
+        <w:rPr>
+          <w:lang w:val="en-US"/>
+        </w:rPr>
+        <w:t>The</w:t>
+      </w:r>
+      <w:proofErr w:type="gramEnd"/>
+      <w:r>
+        <w:rPr>
+          <w:lang w:val="en-US"/>
+        </w:rPr>
+        <w:t xml:space="preserve"> header </w:t>
+      </w:r>
+      <w:proofErr w:type="spellStart"/>
+      <w:r>
+        <w:rPr>
+          <w:lang w:val="en-US"/>
+        </w:rPr>
+        <w:t>nums</w:t>
+      </w:r>
+      <w:proofErr w:type="spellEnd"/>
+      <w:r>
+        <w:rPr>
+          <w:lang w:val="en-US"/>
+        </w:rPr>
+        <w:t xml:space="preserve"> are </w:t>
+      </w:r>
+      <w:r>
+        <w:rPr>
+          <w:lang w:val="en-US"/>
+        </w:rPr>
+        <w:t>n</w:t>
+      </w:r>
+      <w:r>
+        <w:rPr>
+          <w:lang w:val="en-US"/>
+        </w:rPr>
+        <w:t>ot showing in pdf</w:t>
+      </w:r>
+      <w:r>
+        <w:rPr>
+          <w:lang w:val="en-US"/>
+        </w:rPr>
+        <w:t xml:space="preserve"> for this notebook only</w:t>
+      </w:r>
+      <w:r>
+        <w:rPr>
+          <w:lang w:val="en-US"/>
+        </w:rPr>
+        <w:t>.</w:t>
+      </w:r>
+    </w:p>
+    <w:p>
+      <w:pPr>
+        <w:rPr>
+          <w:lang w:val="en-US"/>
+        </w:rPr>
+      </w:pPr>
+      <w:r>
+        <w:rPr>
+          <w:lang w:val="en-US"/>
+        </w:rPr>
+        <w:t>Modelflow-and-Pandas table rendering is much uglier in pdf than in the notebook</w:t>
+      </w:r>
+      <w:r>
+        <w:rPr>
+          <w:lang w:val="en-US"/>
+        </w:rPr>
+        <w:t>.</w:t>
+      </w:r>
+    </w:p>
+    <w:p>
+      <w:pPr>
+        <w:rPr>
+          <w:lang w:val="en-US"/>
+        </w:rPr>
+      </w:pPr>
+    </w:p>
+    <w:p>
+      <w:pPr>
+        <w:rPr>
+          <w:lang w:val="en-US"/>
+        </w:rPr>
+      </w:pPr>
+    </w:p>
+    <w:p>
+      <w:pPr>
+        <w:rPr>
+          <w:b/>
+          <w:bCs/>
+          <w:lang w:val="en-US"/>
+        </w:rPr>
+      </w:pPr>
+      <w:r>
+        <w:rPr>
+          <w:highlight w:val="cyan"/>
+          <w:lang w:val="en-US"/>
+        </w:rPr>
+        <w:t xml:space="preserve">In </w:t>
+      </w:r>
+      <w:proofErr w:type="spellStart"/>
+      <w:r>
+        <w:rPr>
+          <w:highlight w:val="cyan"/>
+          <w:lang w:val="en-US"/>
+        </w:rPr>
+        <w:t>updatecommand</w:t>
+      </w:r>
+      <w:proofErr w:type="spellEnd"/>
+      <w:r>
+        <w:rPr>
+          <w:highlight w:val="cyan"/>
+          <w:lang w:val="en-US"/>
+        </w:rPr>
+        <w:t xml:space="preserve"> the graph illustrating keep growth are showing the </w:t>
+      </w:r>
+      <w:proofErr w:type="spellStart"/>
+      <w:r>
+        <w:rPr>
+          <w:highlight w:val="cyan"/>
+          <w:lang w:val="en-US"/>
+        </w:rPr>
+        <w:t>horiz</w:t>
+      </w:r>
+      <w:proofErr w:type="spellEnd"/>
+      <w:r>
+        <w:rPr>
+          <w:highlight w:val="cyan"/>
+          <w:lang w:val="en-US"/>
+        </w:rPr>
+        <w:t xml:space="preserve"> axis with half year </w:t>
+      </w:r>
+      <w:r>
+        <w:rPr>
+          <w:highlight w:val="cyan"/>
+          <w:lang w:val="en-US"/>
+        </w:rPr>
+        <w:t>p</w:t>
+      </w:r>
+      <w:r>
+        <w:rPr>
+          <w:highlight w:val="cyan"/>
+          <w:lang w:val="en-US"/>
+        </w:rPr>
+        <w:t xml:space="preserve">eriods indicated 2002.5 etc.  How can we </w:t>
+      </w:r>
+      <w:proofErr w:type="spellStart"/>
+      <w:r>
+        <w:rPr>
+          <w:highlight w:val="cyan"/>
+          <w:lang w:val="en-US"/>
+        </w:rPr>
+        <w:t>supress</w:t>
+      </w:r>
+      <w:proofErr w:type="spellEnd"/>
+      <w:r>
+        <w:rPr>
+          <w:lang w:val="en-US"/>
+        </w:rPr>
+        <w:t xml:space="preserve"> that.</w:t>
+      </w:r>
+      <w:r>
+        <w:rPr>
+          <w:b/>
+          <w:bCs/>
+          <w:lang w:val="en-US"/>
+        </w:rPr>
+        <w:t xml:space="preserve"> Fixed plot(</w:t>
+      </w:r>
+      <w:proofErr w:type="spellStart"/>
+      <w:r>
+        <w:rPr>
+          <w:b/>
+          <w:bCs/>
+          <w:lang w:val="en-US"/>
+        </w:rPr>
+        <w:t>xticks</w:t>
+      </w:r>
+      <w:proofErr w:type="spellEnd"/>
+      <w:r>
+        <w:rPr>
+          <w:b/>
+          <w:bCs/>
+          <w:lang w:val="en-US"/>
+        </w:rPr>
         <w:t>=</w:t>
       </w:r>
       <w:proofErr w:type="spellStart"/>
@@ -2600,6 +2688,7 @@
     <w:p>
       <w:pPr>
         <w:rPr>
+          <w:color w:val="C45911" w:themeColor="accent2" w:themeShade="BF"/>
           <w:lang w:val="en-US"/>
         </w:rPr>
       </w:pPr>
@@ -2649,6 +2738,532 @@
         </w:rPr>
         <w:t>I think this is ok now.</w:t>
       </w:r>
+    </w:p>
+    <w:p>
+      <w:pPr>
+        <w:rPr>
+          <w:color w:val="C45911" w:themeColor="accent2" w:themeShade="BF"/>
+          <w:lang w:val="en-US"/>
+        </w:rPr>
+      </w:pPr>
+    </w:p>
+    <w:p>
+      <w:pPr>
+        <w:pStyle w:val="Overskrift2"/>
+        <w:rPr>
+          <w:lang w:val="en-US"/>
+        </w:rPr>
+      </w:pPr>
+      <w:r>
+        <w:rPr>
+          <w:lang w:val="en-US"/>
+        </w:rPr>
+        <w:t xml:space="preserve">Latex </w:t>
+      </w:r>
+      <w:r>
+        <w:rPr>
+          <w:lang w:val="en-US"/>
+        </w:rPr>
+        <w:t>issues</w:t>
+      </w:r>
+      <w:r>
+        <w:rPr>
+          <w:lang w:val="en-US"/>
+        </w:rPr>
+        <w:t xml:space="preserve">: </w:t>
+      </w:r>
+    </w:p>
+    <w:p>
+      <w:pPr>
+        <w:pStyle w:val="Overskrift3"/>
+        <w:rPr>
+          <w:lang w:val="en-US"/>
+        </w:rPr>
+      </w:pPr>
+      <w:r>
+        <w:rPr>
+          <w:lang w:val="en-US"/>
+        </w:rPr>
+        <w:t xml:space="preserve">Dollar and </w:t>
+      </w:r>
+      <w:proofErr w:type="gramStart"/>
+      <w:r>
+        <w:rPr>
+          <w:lang w:val="en-US"/>
+        </w:rPr>
+        <w:t>align</w:t>
+      </w:r>
+      <w:proofErr w:type="gramEnd"/>
+      <w:r>
+        <w:rPr>
+          <w:lang w:val="en-US"/>
+        </w:rPr>
+        <w:t xml:space="preserve"> </w:t>
+      </w:r>
+    </w:p>
+    <w:p>
+      <w:pPr>
+        <w:rPr>
+          <w:lang w:val="en-US"/>
+        </w:rPr>
+      </w:pPr>
+      <w:r>
+        <w:rPr>
+          <w:lang w:val="en-US"/>
+        </w:rPr>
+        <w:t xml:space="preserve">Don’t use: </w:t>
+      </w:r>
+      <w:r>
+        <w:rPr>
+          <w:lang w:val="en-US"/>
+        </w:rPr>
+        <w:br/>
+      </w:r>
+      <w:r>
+        <w:rPr>
+          <w:lang w:val="en-US"/>
+        </w:rPr>
+        <w:t>$$</w:t>
+      </w:r>
+      <w:r>
+        <w:rPr>
+          <w:lang w:val="en-US"/>
+        </w:rPr>
+        <w:br/>
+      </w:r>
+      <w:r>
+        <w:rPr>
+          <w:lang w:val="en-US"/>
+        </w:rPr>
+        <w:t>\begin{align*}</w:t>
+      </w:r>
+    </w:p>
+    <w:p>
+      <w:pPr>
+        <w:rPr>
+          <w:lang w:val="en-US"/>
+        </w:rPr>
+      </w:pPr>
+      <w:r>
+        <w:rPr>
+          <w:lang w:val="en-US"/>
+        </w:rPr>
+        <w:t xml:space="preserve">Only use: </w:t>
+      </w:r>
+    </w:p>
+    <w:p>
+      <w:pPr>
+        <w:rPr>
+          <w:lang w:val="en-US"/>
+        </w:rPr>
+      </w:pPr>
+      <w:r>
+        <w:rPr>
+          <w:lang w:val="en-US"/>
+        </w:rPr>
+        <w:t>\</w:t>
+      </w:r>
+      <w:proofErr w:type="gramStart"/>
+      <w:r>
+        <w:rPr>
+          <w:lang w:val="en-US"/>
+        </w:rPr>
+        <w:t>begin</w:t>
+      </w:r>
+      <w:proofErr w:type="gramEnd"/>
+      <w:r>
+        <w:rPr>
+          <w:lang w:val="en-US"/>
+        </w:rPr>
+        <w:t>{align*}</w:t>
+      </w:r>
+    </w:p>
+    <w:p>
+      <w:pPr>
+        <w:pStyle w:val="Overskrift2"/>
+        <w:rPr>
+          <w:lang w:val="en-US"/>
+        </w:rPr>
+      </w:pPr>
+      <w:r>
+        <w:rPr>
+          <w:lang w:val="en-US"/>
+        </w:rPr>
+        <w:t>Other fixes</w:t>
+      </w:r>
+    </w:p>
+    <w:p>
+      <w:pPr>
+        <w:rPr>
+          <w:lang w:val="en-US"/>
+        </w:rPr>
+      </w:pPr>
+      <w:r>
+        <w:rPr>
+          <w:lang w:val="en-US"/>
+        </w:rPr>
+        <w:t xml:space="preserve">Execution failure: In </w:t>
+      </w:r>
+      <w:proofErr w:type="spellStart"/>
+      <w:r>
+        <w:rPr>
+          <w:lang w:val="en-US"/>
+        </w:rPr>
+        <w:t>MoreComplexScenarios</w:t>
+      </w:r>
+      <w:proofErr w:type="spellEnd"/>
+      <w:r>
+        <w:rPr>
+          <w:lang w:val="en-US"/>
+        </w:rPr>
+        <w:t xml:space="preserve"> </w:t>
+      </w:r>
+      <w:proofErr w:type="spellStart"/>
+      <w:r>
+        <w:rPr>
+          <w:lang w:val="en-US"/>
+        </w:rPr>
+        <w:t>mixup</w:t>
+      </w:r>
+      <w:proofErr w:type="spellEnd"/>
+      <w:r>
+        <w:rPr>
+          <w:lang w:val="en-US"/>
+        </w:rPr>
+        <w:t xml:space="preserve"> of </w:t>
+      </w:r>
+      <w:proofErr w:type="spellStart"/>
+      <w:r>
+        <w:rPr>
+          <w:lang w:val="en-US"/>
+        </w:rPr>
+        <w:t>bline</w:t>
+      </w:r>
+      <w:proofErr w:type="spellEnd"/>
+      <w:r>
+        <w:rPr>
+          <w:lang w:val="en-US"/>
+        </w:rPr>
+        <w:t xml:space="preserve"> and baseline, </w:t>
+      </w:r>
+      <w:proofErr w:type="gramStart"/>
+      <w:r>
+        <w:rPr>
+          <w:lang w:val="en-US"/>
+        </w:rPr>
+        <w:t>fixed</w:t>
+      </w:r>
+      <w:proofErr w:type="gramEnd"/>
+      <w:r>
+        <w:rPr>
+          <w:lang w:val="en-US"/>
+        </w:rPr>
+        <w:t xml:space="preserve"> </w:t>
+      </w:r>
+    </w:p>
+    <w:p>
+      <w:pPr>
+        <w:rPr>
+          <w:lang w:val="en-US"/>
+        </w:rPr>
+      </w:pPr>
+    </w:p>
+    <w:p>
+      <w:pPr>
+        <w:pStyle w:val="Overskrift3"/>
+        <w:rPr>
+          <w:lang w:val="en-US"/>
+        </w:rPr>
+      </w:pPr>
+      <w:r>
+        <w:rPr>
+          <w:lang w:val="en-US"/>
+        </w:rPr>
+        <w:t xml:space="preserve">Underbrace in two lines: </w:t>
+      </w:r>
+    </w:p>
+    <w:p>
+      <w:pPr>
+        <w:rPr>
+          <w:lang w:val="en-US"/>
+        </w:rPr>
+      </w:pPr>
+      <w:r>
+        <w:rPr>
+          <w:lang w:val="en-US"/>
+        </w:rPr>
+        <w:t xml:space="preserve">Simple new line works in notebook not in </w:t>
+      </w:r>
+      <w:proofErr w:type="spellStart"/>
+      <w:r>
+        <w:rPr>
+          <w:lang w:val="en-US"/>
+        </w:rPr>
+        <w:t>jupyterbook</w:t>
+      </w:r>
+      <w:proofErr w:type="spellEnd"/>
+      <w:r>
+        <w:rPr>
+          <w:lang w:val="en-US"/>
+        </w:rPr>
+        <w:t>/</w:t>
+      </w:r>
+      <w:proofErr w:type="gramStart"/>
+      <w:r>
+        <w:rPr>
+          <w:lang w:val="en-US"/>
+        </w:rPr>
+        <w:t>latex</w:t>
+      </w:r>
+      <w:proofErr w:type="gramEnd"/>
+    </w:p>
+    <w:p>
+      <w:pPr>
+        <w:rPr>
+          <w:lang w:val="en-US"/>
+        </w:rPr>
+      </w:pPr>
+      <w:r>
+        <w:rPr>
+          <w:lang w:val="en-US"/>
+        </w:rPr>
+        <w:t xml:space="preserve">To have two lines in underbrace use: </w:t>
+      </w:r>
+    </w:p>
+    <w:p>
+      <w:pPr>
+        <w:rPr>
+          <w:lang w:val="en-US"/>
+        </w:rPr>
+      </w:pPr>
+      <w:r>
+        <w:rPr>
+          <w:lang w:val="en-US"/>
+        </w:rPr>
+        <w:t>\underbrace{y\_</w:t>
+      </w:r>
+      <w:proofErr w:type="spellStart"/>
+      <w:r>
+        <w:rPr>
+          <w:lang w:val="en-US"/>
+        </w:rPr>
+        <w:t>X_</w:t>
+      </w:r>
+      <w:proofErr w:type="gramStart"/>
+      <w:r>
+        <w:rPr>
+          <w:lang w:val="en-US"/>
+        </w:rPr>
+        <w:t>t</w:t>
+      </w:r>
+      <w:proofErr w:type="spellEnd"/>
+      <w:r>
+        <w:rPr>
+          <w:lang w:val="en-US"/>
+        </w:rPr>
+        <w:t>}_</w:t>
+      </w:r>
+      <w:proofErr w:type="gramEnd"/>
+      <w:r>
+        <w:rPr>
+          <w:lang w:val="en-US"/>
+        </w:rPr>
+        <w:t>{\</w:t>
+      </w:r>
+      <w:proofErr w:type="spellStart"/>
+      <w:r>
+        <w:rPr>
+          <w:lang w:val="en-US"/>
+        </w:rPr>
+        <w:t>stackrel</w:t>
+      </w:r>
+      <w:proofErr w:type="spellEnd"/>
+      <w:r>
+        <w:rPr>
+          <w:lang w:val="en-US"/>
+        </w:rPr>
+        <w:t>{\text{</w:t>
+      </w:r>
+      <w:proofErr w:type="spellStart"/>
+      <w:r>
+        <w:rPr>
+          <w:lang w:val="en-US"/>
+        </w:rPr>
+        <w:t>Exogenized</w:t>
+      </w:r>
+      <w:proofErr w:type="spellEnd"/>
+      <w:r>
+        <w:rPr>
+          <w:lang w:val="en-US"/>
+        </w:rPr>
+        <w:t>}}{\text{value}}}</w:t>
+      </w:r>
+    </w:p>
+    <w:p>
+      <w:pPr>
+        <w:rPr>
+          <w:lang w:val="en-US"/>
+        </w:rPr>
+      </w:pPr>
+      <w:r>
+        <w:rPr>
+          <w:lang w:val="en-US"/>
+        </w:rPr>
+        <w:t xml:space="preserve">Or to have text with same (but larger) font. (not used) </w:t>
+      </w:r>
+    </w:p>
+    <w:p>
+      <w:pPr>
+        <w:rPr>
+          <w:lang w:val="en-US"/>
+        </w:rPr>
+      </w:pPr>
+      <w:r>
+        <w:rPr>
+          <w:lang w:val="en-US"/>
+        </w:rPr>
+        <w:t>\underbrace{\</w:t>
+      </w:r>
+      <w:proofErr w:type="spellStart"/>
+      <w:r>
+        <w:rPr>
+          <w:lang w:val="en-US"/>
+        </w:rPr>
+        <w:t>biggl</w:t>
+      </w:r>
+      <w:proofErr w:type="spellEnd"/>
+      <w:r>
+        <w:rPr>
+          <w:lang w:val="en-US"/>
+        </w:rPr>
+        <w:t xml:space="preserve">[\hat{\alpha} + \hat{\beta} </w:t>
+      </w:r>
+      <w:proofErr w:type="spellStart"/>
+      <w:r>
+        <w:rPr>
+          <w:lang w:val="en-US"/>
+        </w:rPr>
+        <w:t>X_t</w:t>
+      </w:r>
+      <w:proofErr w:type="spellEnd"/>
+      <w:r>
+        <w:rPr>
+          <w:lang w:val="en-US"/>
+        </w:rPr>
+        <w:t xml:space="preserve"> + y\_</w:t>
+      </w:r>
+      <w:proofErr w:type="spellStart"/>
+      <w:r>
+        <w:rPr>
+          <w:lang w:val="en-US"/>
+        </w:rPr>
+        <w:t>A_t</w:t>
+      </w:r>
+      <w:proofErr w:type="spellEnd"/>
+      <w:r>
+        <w:rPr>
+          <w:lang w:val="en-US"/>
+        </w:rPr>
+        <w:t>\</w:t>
+      </w:r>
+      <w:proofErr w:type="spellStart"/>
+      <w:r>
+        <w:rPr>
+          <w:lang w:val="en-US"/>
+        </w:rPr>
+        <w:t>biggr</w:t>
+      </w:r>
+      <w:proofErr w:type="spellEnd"/>
+      <w:proofErr w:type="gramStart"/>
+      <w:r>
+        <w:rPr>
+          <w:lang w:val="en-US"/>
+        </w:rPr>
+        <w:t>]}_</w:t>
+      </w:r>
+      <w:proofErr w:type="gramEnd"/>
+      <w:r>
+        <w:rPr>
+          <w:lang w:val="en-US"/>
+        </w:rPr>
+        <w:t>{\begin{array}{c} \text{Econometric equation}\end{array}} + y\_</w:t>
+      </w:r>
+      <w:proofErr w:type="spellStart"/>
+      <w:r>
+        <w:rPr>
+          <w:lang w:val="en-US"/>
+        </w:rPr>
+        <w:t>D_t</w:t>
+      </w:r>
+      <w:proofErr w:type="spellEnd"/>
+      <w:r>
+        <w:rPr>
+          <w:lang w:val="en-US"/>
+        </w:rPr>
+        <w:t>\</w:t>
+      </w:r>
+      <w:proofErr w:type="spellStart"/>
+      <w:r>
+        <w:rPr>
+          <w:lang w:val="en-US"/>
+        </w:rPr>
+        <w:t>cdot</w:t>
+      </w:r>
+      <w:proofErr w:type="spellEnd"/>
+      <w:r>
+        <w:rPr>
+          <w:lang w:val="en-US"/>
+        </w:rPr>
+        <w:t xml:space="preserve"> \underbrace{y\_</w:t>
+      </w:r>
+      <w:proofErr w:type="spellStart"/>
+      <w:r>
+        <w:rPr>
+          <w:lang w:val="en-US"/>
+        </w:rPr>
+        <w:t>X_t</w:t>
+      </w:r>
+      <w:proofErr w:type="spellEnd"/>
+      <w:r>
+        <w:rPr>
+          <w:lang w:val="en-US"/>
+        </w:rPr>
+        <w:t>}_{\begin{array}{c} \text{</w:t>
+      </w:r>
+      <w:proofErr w:type="spellStart"/>
+      <w:r>
+        <w:rPr>
+          <w:lang w:val="en-US"/>
+        </w:rPr>
+        <w:t>Exogenized</w:t>
+      </w:r>
+      <w:proofErr w:type="spellEnd"/>
+      <w:r>
+        <w:rPr>
+          <w:lang w:val="en-US"/>
+        </w:rPr>
+        <w:t>} \\ \text{value} \end{array}}</w:t>
+      </w:r>
+      <w:r>
+        <w:rPr>
+          <w:lang w:val="en-US"/>
+        </w:rPr>
+        <w:t xml:space="preserve"> </w:t>
+      </w:r>
+    </w:p>
+    <w:p>
+      <w:pPr>
+        <w:rPr>
+          <w:lang w:val="en-US"/>
+        </w:rPr>
+      </w:pPr>
+    </w:p>
+    <w:p>
+      <w:pPr>
+        <w:rPr>
+          <w:lang w:val="en-US"/>
+        </w:rPr>
+      </w:pPr>
     </w:p>
     <w:p>
       <w:pPr>
@@ -3068,11 +3683,11 @@
     <w:name w:val="Normal"/>
     <w:qFormat/>
   </w:style>
-  <w:style w:type="paragraph" w:styleId="Heading1">
+  <w:style w:type="paragraph" w:styleId="Overskrift1">
     <w:name w:val="heading 1"/>
     <w:basedOn w:val="Normal"/>
     <w:next w:val="Normal"/>
-    <w:link w:val="Heading1Char"/>
+    <w:link w:val="Overskrift1Tegn"/>
     <w:uiPriority w:val="9"/>
     <w:qFormat/>
     <w:rsid w:val="004E730B"/>
@@ -3089,11 +3704,11 @@
       <w:szCs w:val="32"/>
     </w:rPr>
   </w:style>
-  <w:style w:type="paragraph" w:styleId="Heading2">
+  <w:style w:type="paragraph" w:styleId="Overskrift2">
     <w:name w:val="heading 2"/>
     <w:basedOn w:val="Normal"/>
     <w:next w:val="Normal"/>
-    <w:link w:val="Heading2Char"/>
+    <w:link w:val="Overskrift2Tegn"/>
     <w:uiPriority w:val="9"/>
     <w:unhideWhenUsed/>
     <w:qFormat/>
@@ -3111,13 +3726,35 @@
       <w:szCs w:val="26"/>
     </w:rPr>
   </w:style>
-  <w:style w:type="character" w:default="1" w:styleId="DefaultParagraphFont">
+  <w:style w:type="paragraph" w:styleId="Overskrift3">
+    <w:name w:val="heading 3"/>
+    <w:basedOn w:val="Normal"/>
+    <w:next w:val="Normal"/>
+    <w:link w:val="Overskrift3Tegn"/>
+    <w:uiPriority w:val="9"/>
+    <w:unhideWhenUsed/>
+    <w:qFormat/>
+    <w:rsid w:val="00F44EEB"/>
+    <w:pPr>
+      <w:keepNext/>
+      <w:keepLines/>
+      <w:spacing w:before="40" w:after="0"/>
+      <w:outlineLvl w:val="2"/>
+    </w:pPr>
+    <w:rPr>
+      <w:rFonts w:asciiTheme="majorHAnsi" w:eastAsiaTheme="majorEastAsia" w:hAnsiTheme="majorHAnsi" w:cstheme="majorBidi"/>
+      <w:color w:val="1F3763" w:themeColor="accent1" w:themeShade="7F"/>
+      <w:sz w:val="24"/>
+      <w:szCs w:val="24"/>
+    </w:rPr>
+  </w:style>
+  <w:style w:type="character" w:default="1" w:styleId="Standardskrifttypeiafsnit">
     <w:name w:val="Default Paragraph Font"/>
     <w:uiPriority w:val="1"/>
     <w:semiHidden/>
     <w:unhideWhenUsed/>
   </w:style>
-  <w:style w:type="table" w:default="1" w:styleId="TableNormal">
+  <w:style w:type="table" w:default="1" w:styleId="Tabel-Normal">
     <w:name w:val="Normal Table"/>
     <w:uiPriority w:val="99"/>
     <w:semiHidden/>
@@ -3132,17 +3769,17 @@
       </w:tblCellMar>
     </w:tblPr>
   </w:style>
-  <w:style w:type="numbering" w:default="1" w:styleId="NoList">
+  <w:style w:type="numbering" w:default="1" w:styleId="Ingenoversigt">
     <w:name w:val="No List"/>
     <w:uiPriority w:val="99"/>
     <w:semiHidden/>
     <w:unhideWhenUsed/>
   </w:style>
-  <w:style w:type="paragraph" w:styleId="Title">
+  <w:style w:type="paragraph" w:styleId="Titel">
     <w:name w:val="Title"/>
     <w:basedOn w:val="Normal"/>
     <w:next w:val="Normal"/>
-    <w:link w:val="TitleChar"/>
+    <w:link w:val="TitelTegn"/>
     <w:uiPriority w:val="10"/>
     <w:qFormat/>
     <w:rsid w:val="004E730B"/>
@@ -3158,10 +3795,10 @@
       <w:szCs w:val="56"/>
     </w:rPr>
   </w:style>
-  <w:style w:type="character" w:customStyle="1" w:styleId="TitleChar">
-    <w:name w:val="Title Char"/>
-    <w:basedOn w:val="DefaultParagraphFont"/>
-    <w:link w:val="Title"/>
+  <w:style w:type="character" w:customStyle="1" w:styleId="TitelTegn">
+    <w:name w:val="Titel Tegn"/>
+    <w:basedOn w:val="Standardskrifttypeiafsnit"/>
+    <w:link w:val="Titel"/>
     <w:uiPriority w:val="10"/>
     <w:rsid w:val="004E730B"/>
     <w:rPr>
@@ -3172,10 +3809,10 @@
       <w:szCs w:val="56"/>
     </w:rPr>
   </w:style>
-  <w:style w:type="character" w:customStyle="1" w:styleId="Heading2Char">
-    <w:name w:val="Heading 2 Char"/>
-    <w:basedOn w:val="DefaultParagraphFont"/>
-    <w:link w:val="Heading2"/>
+  <w:style w:type="character" w:customStyle="1" w:styleId="Overskrift2Tegn">
+    <w:name w:val="Overskrift 2 Tegn"/>
+    <w:basedOn w:val="Standardskrifttypeiafsnit"/>
+    <w:link w:val="Overskrift2"/>
     <w:uiPriority w:val="9"/>
     <w:rsid w:val="004E730B"/>
     <w:rPr>
@@ -3185,10 +3822,10 @@
       <w:szCs w:val="26"/>
     </w:rPr>
   </w:style>
-  <w:style w:type="character" w:customStyle="1" w:styleId="Heading1Char">
-    <w:name w:val="Heading 1 Char"/>
-    <w:basedOn w:val="DefaultParagraphFont"/>
-    <w:link w:val="Heading1"/>
+  <w:style w:type="character" w:customStyle="1" w:styleId="Overskrift1Tegn">
+    <w:name w:val="Overskrift 1 Tegn"/>
+    <w:basedOn w:val="Standardskrifttypeiafsnit"/>
+    <w:link w:val="Overskrift1"/>
     <w:uiPriority w:val="9"/>
     <w:rsid w:val="004E730B"/>
     <w:rPr>
@@ -3198,9 +3835,9 @@
       <w:szCs w:val="32"/>
     </w:rPr>
   </w:style>
-  <w:style w:type="table" w:styleId="TableGrid">
+  <w:style w:type="table" w:styleId="Tabel-Gitter">
     <w:name w:val="Table Grid"/>
-    <w:basedOn w:val="TableNormal"/>
+    <w:basedOn w:val="Tabel-Normal"/>
     <w:uiPriority w:val="39"/>
     <w:rsid w:val="00B05FD4"/>
     <w:pPr>
@@ -3216,6 +3853,19 @@
         <w:insideV w:val="single" w:sz="4" w:space="0" w:color="auto"/>
       </w:tblBorders>
     </w:tblPr>
+  </w:style>
+  <w:style w:type="character" w:customStyle="1" w:styleId="Overskrift3Tegn">
+    <w:name w:val="Overskrift 3 Tegn"/>
+    <w:basedOn w:val="Standardskrifttypeiafsnit"/>
+    <w:link w:val="Overskrift3"/>
+    <w:uiPriority w:val="9"/>
+    <w:rsid w:val="00F44EEB"/>
+    <w:rPr>
+      <w:rFonts w:asciiTheme="majorHAnsi" w:eastAsiaTheme="majorEastAsia" w:hAnsiTheme="majorHAnsi" w:cstheme="majorBidi"/>
+      <w:color w:val="1F3763" w:themeColor="accent1" w:themeShade="7F"/>
+      <w:sz w:val="24"/>
+      <w:szCs w:val="24"/>
+    </w:rPr>
   </w:style>
 </w:styles>
 </file>

</xml_diff>